<commit_message>
revisao da v0.1 e adicao de novos fluxos
</commit_message>
<xml_diff>
--- a/output/docx/Calcular Trajetos Entre Estações.docx
+++ b/output/docx/Calcular Trajetos Entre Estações.docx
@@ -133,7 +133,7 @@
           <w:sz w:val="72"/>
           <w:szCs w:val="72"/>
         </w:rPr>
-        <w:t>Calcular Trajetos Entre Estações</w:t>
+        <w:t>Calcular Trajetos Entre Esta��es</w:t>
       </w:r>
     </w:p>
     <w:p>
@@ -454,7 +454,7 @@
             </w:pPr>
             <w:r>
               <w:rPr/>
-              <w:t>0.1</w:t>
+              <w:t>0.2</w:t>
             </w:r>
           </w:p>
         </w:tc>
@@ -515,7 +515,7 @@
             </w:pPr>
             <w:r>
               <w:rPr/>
-              <w:t>04/10/20</w:t>
+              <w:t>12/10/20</w:t>
             </w:r>
           </w:p>
         </w:tc>
@@ -543,7 +543,7 @@
       </w:pPr>
       <w:r>
         <w:rPr/>
-        <w:t>This document outlines the use case “Calcular Trajetos Entre Estações”, belonging to the “metro_de_londres” system.</w:t>
+        <w:t>This document outlines the use case �Calcular Trajetos Entre Esta��es�, belonging to the �metro_de_londres� system.</w:t>
       </w:r>
     </w:p>
     <w:p>
@@ -610,7 +610,7 @@
       </w:pPr>
       <w:r>
         <w:rPr/>
-        <w:t>Use case: Calcular Trajetos Entre Estações</w:t>
+        <w:t>Use case: Calcular Trajetos Entre Esta��es</w:t>
       </w:r>
     </w:p>
     <w:p>
@@ -886,7 +886,7 @@
             </w:pPr>
             <w:r>
               <w:rPr/>
-              <w:t>O sistema está operacional, exibindo o menu principal</w:t>
+              <w:t>O sistema est� operacional e exibindo o menu principal</w:t>
             </w:r>
           </w:p>
         </w:tc>
@@ -961,7 +961,7 @@
           <w:szCs w:val="24"/>
           <w:u w:val="none"/>
         </w:rPr>
-        <w:t>1. Usuario digita 1 e aperta Enter af[1]</w:t>
+        <w:t>1. Usuario digita 1 e aperta Enter </w:t>
       </w:r>
     </w:p>
     <w:p>
@@ -1003,7 +1003,7 @@
           <w:szCs w:val="24"/>
           <w:u w:val="none"/>
         </w:rPr>
-        <w:t>2. System apresenta prompt para inserir Estação de Origem ef[1]</w:t>
+        <w:t>2. System apresenta prompt para inserir Esta��o de Origem </w:t>
       </w:r>
     </w:p>
     <w:p>
@@ -1045,7 +1045,7 @@
           <w:szCs w:val="24"/>
           <w:u w:val="none"/>
         </w:rPr>
-        <w:t>3. Usuario digita o nome da Estação de Origem e aperta Enter af[1]</w:t>
+        <w:t>3. Usuario digita o nome da Esta��o de Origem e aperta Enter af[1]</w:t>
       </w:r>
     </w:p>
     <w:p>
@@ -1087,7 +1087,7 @@
           <w:szCs w:val="24"/>
           <w:u w:val="none"/>
         </w:rPr>
-        <w:t>4. System apresenta prompt para inserir Estação de Destino ef[2]</w:t>
+        <w:t>4. System apresenta prompt para inserir Esta��o de Destino ef[1]</w:t>
       </w:r>
     </w:p>
     <w:p>
@@ -1129,7 +1129,7 @@
           <w:szCs w:val="24"/>
           <w:u w:val="none"/>
         </w:rPr>
-        <w:t>5. Usuario digita o nome da Estação de Destino e aperta Enter af[1]</w:t>
+        <w:t>5. Usuario digita o nome da Esta��o de Destino e aperta Enter af[1]</w:t>
       </w:r>
     </w:p>
     <w:p>
@@ -1171,7 +1171,7 @@
           <w:szCs w:val="24"/>
           <w:u w:val="none"/>
         </w:rPr>
-        <w:t>6. System apresenta prompt para selecionar a quantidade de trajetos ef[3]</w:t>
+        <w:t>6. System apresenta prompt para selecionar a quantidade de trajetos ef[2,3]</w:t>
       </w:r>
     </w:p>
     <w:p>
@@ -1255,7 +1255,7 @@
           <w:szCs w:val="24"/>
           <w:u w:val="none"/>
         </w:rPr>
-        <w:t>8. System apresenta prompt para operação de exclusão de linha ef[4]</w:t>
+        <w:t>8. System apresenta prompt para op��o de exclus�o de linha ef[4]</w:t>
       </w:r>
     </w:p>
     <w:p>
@@ -1297,7 +1297,7 @@
           <w:szCs w:val="24"/>
           <w:u w:val="none"/>
         </w:rPr>
-        <w:t>9. Usuario digita N (não excluir linha) e aperta Enter af[1,2]</w:t>
+        <w:t>9. Usuario digita S (excluir linha) e aperta Enter af[1,2]</w:t>
       </w:r>
     </w:p>
     <w:p>
@@ -1339,7 +1339,175 @@
           <w:szCs w:val="24"/>
           <w:u w:val="none"/>
         </w:rPr>
-        <w:t>10. System apresenta a quantidade de trajetos selecionada e o menu principal ef[6]</w:t>
+        <w:t>10. System apresenta prompt para indicar a linha para exclus�o ef[5]</w:t>
+      </w:r>
+    </w:p>
+    <w:p>
+      <w:pPr>
+        <w:pStyle w:val="Normal"/>
+        <w:jc w:val="left"/>
+        <w:rPr/>
+      </w:pPr>
+      <w:r>
+        <w:rPr>
+          <w:b w:val="false"/>
+          <w:bCs w:val="false"/>
+          <w:i w:val="false"/>
+          <w:iCs w:val="false"/>
+          <w:strike w:val="false"/>
+          <w:dstrike w:val="false"/>
+          <w:outline w:val="false"/>
+          <w:shadow w:val="false"/>
+          <w:color w:val="000000"/>
+          <w:sz w:val="24"/>
+          <w:szCs w:val="24"/>
+          <w:u w:val="none"/>
+        </w:rPr>
+        <w:t/>
+      </w:r>
+      <w:bookmarkEnd w:id="1"/>
+      <w:r>
+        <w:rPr>
+          <w:b w:val="false"/>
+          <w:bCs w:val="false"/>
+          <w:i w:val="false"/>
+          <w:iCs w:val="false"/>
+          <w:strike w:val="false"/>
+          <w:dstrike w:val="false"/>
+          <w:outline w:val="false"/>
+          <w:shadow w:val="false"/>
+          <w:color w:val="000000"/>
+          <w:sz w:val="24"/>
+          <w:szCs w:val="24"/>
+          <w:u w:val="none"/>
+        </w:rPr>
+        <w:t>11. Usuario digita o nome da linha para exclus�o e aperta Enter af[1]</w:t>
+      </w:r>
+    </w:p>
+    <w:p>
+      <w:pPr>
+        <w:pStyle w:val="Normal"/>
+        <w:jc w:val="left"/>
+        <w:rPr/>
+      </w:pPr>
+      <w:r>
+        <w:rPr>
+          <w:b w:val="false"/>
+          <w:bCs w:val="false"/>
+          <w:i w:val="false"/>
+          <w:iCs w:val="false"/>
+          <w:strike w:val="false"/>
+          <w:dstrike w:val="false"/>
+          <w:outline w:val="false"/>
+          <w:shadow w:val="false"/>
+          <w:color w:val="000000"/>
+          <w:sz w:val="24"/>
+          <w:szCs w:val="24"/>
+          <w:u w:val="none"/>
+        </w:rPr>
+        <w:t/>
+      </w:r>
+      <w:bookmarkEnd w:id="1"/>
+      <w:r>
+        <w:rPr>
+          <w:b w:val="false"/>
+          <w:bCs w:val="false"/>
+          <w:i w:val="false"/>
+          <w:iCs w:val="false"/>
+          <w:strike w:val="false"/>
+          <w:dstrike w:val="false"/>
+          <w:outline w:val="false"/>
+          <w:shadow w:val="false"/>
+          <w:color w:val="000000"/>
+          <w:sz w:val="24"/>
+          <w:szCs w:val="24"/>
+          <w:u w:val="none"/>
+        </w:rPr>
+        <w:t>12. System remove a linha desejada ef[6,7,8]</w:t>
+      </w:r>
+    </w:p>
+    <w:p>
+      <w:pPr>
+        <w:pStyle w:val="Normal"/>
+        <w:jc w:val="left"/>
+        <w:rPr/>
+      </w:pPr>
+      <w:r>
+        <w:rPr>
+          <w:b w:val="false"/>
+          <w:bCs w:val="false"/>
+          <w:i w:val="false"/>
+          <w:iCs w:val="false"/>
+          <w:strike w:val="false"/>
+          <w:dstrike w:val="false"/>
+          <w:outline w:val="false"/>
+          <w:shadow w:val="false"/>
+          <w:color w:val="000000"/>
+          <w:sz w:val="24"/>
+          <w:szCs w:val="24"/>
+          <w:u w:val="none"/>
+        </w:rPr>
+        <w:t/>
+      </w:r>
+      <w:bookmarkEnd w:id="1"/>
+      <w:r>
+        <w:rPr>
+          <w:b w:val="false"/>
+          <w:bCs w:val="false"/>
+          <w:i w:val="false"/>
+          <w:iCs w:val="false"/>
+          <w:strike w:val="false"/>
+          <w:dstrike w:val="false"/>
+          <w:outline w:val="false"/>
+          <w:shadow w:val="false"/>
+          <w:color w:val="000000"/>
+          <w:sz w:val="24"/>
+          <w:szCs w:val="24"/>
+          <w:u w:val="none"/>
+        </w:rPr>
+        <w:t>13. Usuario aguarda o processamento dos trajetos </w:t>
+      </w:r>
+    </w:p>
+    <w:p>
+      <w:pPr>
+        <w:pStyle w:val="Normal"/>
+        <w:jc w:val="left"/>
+        <w:rPr/>
+      </w:pPr>
+      <w:r>
+        <w:rPr>
+          <w:b w:val="false"/>
+          <w:bCs w:val="false"/>
+          <w:i w:val="false"/>
+          <w:iCs w:val="false"/>
+          <w:strike w:val="false"/>
+          <w:dstrike w:val="false"/>
+          <w:outline w:val="false"/>
+          <w:shadow w:val="false"/>
+          <w:color w:val="000000"/>
+          <w:sz w:val="24"/>
+          <w:szCs w:val="24"/>
+          <w:u w:val="none"/>
+        </w:rPr>
+        <w:t/>
+      </w:r>
+      <w:bookmarkEnd w:id="1"/>
+      <w:r>
+        <w:rPr>
+          <w:b w:val="false"/>
+          <w:bCs w:val="false"/>
+          <w:i w:val="false"/>
+          <w:iCs w:val="false"/>
+          <w:strike w:val="false"/>
+          <w:dstrike w:val="false"/>
+          <w:outline w:val="false"/>
+          <w:shadow w:val="false"/>
+          <w:color w:val="000000"/>
+          <w:sz w:val="24"/>
+          <w:szCs w:val="24"/>
+          <w:u w:val="none"/>
+        </w:rPr>
+        <w:t>14. System apresenta  a lista de trajetos de acordo com a quantidade de trajetos e op��es definidas, al�m do menu inicial do sistema </w:t>
       </w:r>
     </w:p>
     <w:p>
@@ -1388,7 +1556,7 @@
       </w:pPr>
       <w:r>
         <w:rPr/>
-        <w:t>AF[1] – Cancelar Operação</w:t>
+        <w:t>AF[1] � Usu�rio cancela a consulta</w:t>
       </w:r>
     </w:p>
     <w:p>
@@ -1404,7 +1572,7 @@
       <w:bookmarkEnd w:id="2"/>
       <w:r>
         <w:rPr/>
-        <w:t>1. Usuario aperta ESC para cancelamento </w:t>
+        <w:t>1. Usuario digita Esc e aperta Enter </w:t>
       </w:r>
     </w:p>
     <w:p>
@@ -1419,27 +1587,27 @@
       <w:bookmarkEnd w:id="2"/>
       <w:r>
         <w:rPr/>
-        <w:t>2. System apresenta menu principal </w:t>
-      </w:r>
-    </w:p>
-    <w:p>
-      <w:pPr>
-        <w:pStyle w:val="Normal"/>
-        <w:rPr/>
-      </w:pPr>
-      <w:r>
-        <w:rPr/>
-        <w:t/>
-      </w:r>
-    </w:p>
-    <w:p>
-      <w:pPr>
-        <w:pStyle w:val="Normal"/>
-        <w:rPr/>
-      </w:pPr>
-      <w:r>
-        <w:rPr/>
-        <w:t>AF[2] – Excluir Linha</w:t>
+        <w:t>2. System cancela a consulta </w:t>
+      </w:r>
+    </w:p>
+    <w:p>
+      <w:pPr>
+        <w:pStyle w:val="Normal"/>
+        <w:rPr/>
+      </w:pPr>
+      <w:r>
+        <w:rPr/>
+        <w:t/>
+      </w:r>
+    </w:p>
+    <w:p>
+      <w:pPr>
+        <w:pStyle w:val="Normal"/>
+        <w:rPr/>
+      </w:pPr>
+      <w:r>
+        <w:rPr/>
+        <w:t>AF[2] � N�o excluir linha</w:t>
       </w:r>
     </w:p>
     <w:p>
@@ -1455,7 +1623,7 @@
       <w:bookmarkEnd w:id="2"/>
       <w:r>
         <w:rPr/>
-        <w:t>1. Usuario usuário digita Y e aperta Enter </w:t>
+        <w:t>1. Usuario digita N (n�o excluir linha) e aperta Enter </w:t>
       </w:r>
     </w:p>
     <w:p>
@@ -1470,37 +1638,7 @@
       <w:bookmarkEnd w:id="2"/>
       <w:r>
         <w:rPr/>
-        <w:t>2. System apresenta prompt para selecionar linha para exclusão ef[6]</w:t>
-      </w:r>
-    </w:p>
-    <w:p>
-      <w:pPr>
-        <w:pStyle w:val="Normal"/>
-        <w:rPr/>
-      </w:pPr>
-      <w:r>
-        <w:rPr/>
-        <w:t/>
-      </w:r>
-      <w:bookmarkEnd w:id="2"/>
-      <w:r>
-        <w:rPr/>
-        <w:t>3. Usuario usuário digita nome da linha para exclusão e aperta Enter </w:t>
-      </w:r>
-    </w:p>
-    <w:p>
-      <w:pPr>
-        <w:pStyle w:val="Normal"/>
-        <w:rPr/>
-      </w:pPr>
-      <w:r>
-        <w:rPr/>
-        <w:t/>
-      </w:r>
-      <w:bookmarkEnd w:id="2"/>
-      <w:r>
-        <w:rPr/>
-        <w:t>4. System remove linha digitada dos trajetos calculados, apresenta trajetos e menu principal ef[5]</w:t>
+        <w:t>2. System apresenta a lista de trajetos de acordo com a quantidade de trajetos e op��es definidas, al�m do menu inicial do sistema </w:t>
       </w:r>
     </w:p>
     <w:p>
@@ -1544,7 +1682,7 @@
       </w:pPr>
       <w:r>
         <w:rPr/>
-        <w:t>EF[1] – Opção não reconhecida no Menu</w:t>
+        <w:t>EF[1] � Esta��o de Origem inexistente ou inv�lida </w:t>
       </w:r>
     </w:p>
     <w:p>
@@ -1587,7 +1725,7 @@
           <w:szCs w:val="24"/>
           <w:u w:val="none"/>
         </w:rPr>
-        <w:t>1. System indica opção desconhecida bs 1</w:t>
+        <w:t>1. System exibe mensagem de esta��o de origem inexistente ou inv�lida bs 2</w:t>
       </w:r>
     </w:p>
     <w:p>
@@ -1622,7 +1760,7 @@
       </w:pPr>
       <w:r>
         <w:rPr/>
-        <w:t>EF[2] – Estação de Origem não existe</w:t>
+        <w:t>EF[2] � Esta��o de Destino inexistente ou inv�lida</w:t>
       </w:r>
     </w:p>
     <w:p>
@@ -1665,7 +1803,7 @@
           <w:szCs w:val="24"/>
           <w:u w:val="none"/>
         </w:rPr>
-        <w:t>1. System indica estação desconhecida bs 2</w:t>
+        <w:t>1. System exibe mensagem de esta��o de destino inexistente ou inv�lida bs 4</w:t>
       </w:r>
     </w:p>
     <w:p>
@@ -1700,7 +1838,7 @@
       </w:pPr>
       <w:r>
         <w:rPr/>
-        <w:t>EF[3] – Estação de Destino não existe</w:t>
+        <w:t>EF[3] � Esta��o de Origem e Destino com o mesmo nome</w:t>
       </w:r>
     </w:p>
     <w:p>
@@ -1743,7 +1881,7 @@
           <w:szCs w:val="24"/>
           <w:u w:val="none"/>
         </w:rPr>
-        <w:t>1. System indica estação desconhecida bs 4</w:t>
+        <w:t>1. System exibe mensagem alertando que a esta��o de origem e de destino possuem o mesmo nome bs 4</w:t>
       </w:r>
     </w:p>
     <w:p>
@@ -1778,7 +1916,7 @@
       </w:pPr>
       <w:r>
         <w:rPr/>
-        <w:t>EF[4] – Quantidade de trajetos inválida</w:t>
+        <w:t>EF[4] � Quantidade de trajetos inv�lida</w:t>
       </w:r>
     </w:p>
     <w:p>
@@ -1821,7 +1959,7 @@
           <w:szCs w:val="24"/>
           <w:u w:val="none"/>
         </w:rPr>
-        <w:t>1. System indica quantidade inválida de trajetos bs 6</w:t>
+        <w:t>1. System indica quantidade inv�lida de trajetos bs 6</w:t>
       </w:r>
     </w:p>
     <w:p>
@@ -1856,7 +1994,7 @@
       </w:pPr>
       <w:r>
         <w:rPr/>
-        <w:t>EF[5] – Linha não reconhecida</w:t>
+        <w:t>EF[5] � Op��o inv�lida para op��o de exclus�o de linha</w:t>
       </w:r>
     </w:p>
     <w:p>
@@ -1899,7 +2037,7 @@
           <w:szCs w:val="24"/>
           <w:u w:val="none"/>
         </w:rPr>
-        <w:t>1. System indica linha reconhecida bs 8</w:t>
+        <w:t>1. System indica op��o inv�lida para op��o de exclus�o de linha bs 8</w:t>
       </w:r>
     </w:p>
     <w:p>
@@ -1934,7 +2072,7 @@
       </w:pPr>
       <w:r>
         <w:rPr/>
-        <w:t>EF[6] – Opção de operação de linha não reconhecida</w:t>
+        <w:t>EF[6] � Linha inv�lida</w:t>
       </w:r>
     </w:p>
     <w:p>
@@ -1977,7 +2115,163 @@
           <w:szCs w:val="24"/>
           <w:u w:val="none"/>
         </w:rPr>
-        <w:t>1. System indica operação não reconhecida bs 9</w:t>
+        <w:t>1. System indica linha inv�lida bs 10</w:t>
+      </w:r>
+    </w:p>
+    <w:p>
+      <w:pPr>
+        <w:pStyle w:val="TextBody"/>
+        <w:spacing w:lineRule="auto" w:line="240" w:before="0" w:after="0"/>
+        <w:rPr/>
+      </w:pPr>
+      <w:r>
+        <w:rPr>
+          <w:b w:val="false"/>
+          <w:bCs w:val="false"/>
+          <w:i w:val="false"/>
+          <w:iCs w:val="false"/>
+          <w:strike w:val="false"/>
+          <w:dstrike w:val="false"/>
+          <w:outline w:val="false"/>
+          <w:shadow w:val="false"/>
+          <w:color w:val="000000"/>
+          <w:sz w:val="24"/>
+          <w:szCs w:val="24"/>
+          <w:u w:val="none"/>
+        </w:rPr>
+        <w:t/>
+      </w:r>
+    </w:p>
+    <w:p>
+      <w:pPr>
+        <w:pStyle w:val="TextBody"/>
+        <w:spacing w:lineRule="auto" w:line="240"/>
+        <w:rPr/>
+      </w:pPr>
+      <w:r>
+        <w:rPr/>
+        <w:t>EF[7] � Linha cuja esta��o de origem faz parte</w:t>
+      </w:r>
+    </w:p>
+    <w:p>
+      <w:pPr>
+        <w:pStyle w:val="Normal"/>
+        <w:jc w:val="left"/>
+        <w:rPr/>
+      </w:pPr>
+      <w:bookmarkStart w:id="3" w:name="__DdeLink__603_360321029611"/>
+      <w:r>
+        <w:rPr>
+          <w:b w:val="false"/>
+          <w:bCs w:val="false"/>
+          <w:i w:val="false"/>
+          <w:iCs w:val="false"/>
+          <w:strike w:val="false"/>
+          <w:dstrike w:val="false"/>
+          <w:outline w:val="false"/>
+          <w:shadow w:val="false"/>
+          <w:color w:val="000000"/>
+          <w:sz w:val="24"/>
+          <w:szCs w:val="24"/>
+          <w:u w:val="none"/>
+        </w:rPr>
+        <w:t/>
+      </w:r>
+      <w:bookmarkEnd w:id="3"/>
+      <w:r>
+        <w:rPr>
+          <w:b w:val="false"/>
+          <w:bCs w:val="false"/>
+          <w:i w:val="false"/>
+          <w:iCs w:val="false"/>
+          <w:strike w:val="false"/>
+          <w:dstrike w:val="false"/>
+          <w:outline w:val="false"/>
+          <w:shadow w:val="false"/>
+          <w:color w:val="000000"/>
+          <w:sz w:val="24"/>
+          <w:szCs w:val="24"/>
+          <w:u w:val="none"/>
+        </w:rPr>
+        <w:t>1. System exibe mensagem alertando que a esta��o de origem faz parte da linha a ser exclu�da e n�o a exclui bs 10</w:t>
+      </w:r>
+    </w:p>
+    <w:p>
+      <w:pPr>
+        <w:pStyle w:val="TextBody"/>
+        <w:spacing w:lineRule="auto" w:line="240" w:before="0" w:after="0"/>
+        <w:rPr/>
+      </w:pPr>
+      <w:r>
+        <w:rPr>
+          <w:b w:val="false"/>
+          <w:bCs w:val="false"/>
+          <w:i w:val="false"/>
+          <w:iCs w:val="false"/>
+          <w:strike w:val="false"/>
+          <w:dstrike w:val="false"/>
+          <w:outline w:val="false"/>
+          <w:shadow w:val="false"/>
+          <w:color w:val="000000"/>
+          <w:sz w:val="24"/>
+          <w:szCs w:val="24"/>
+          <w:u w:val="none"/>
+        </w:rPr>
+        <w:t/>
+      </w:r>
+    </w:p>
+    <w:p>
+      <w:pPr>
+        <w:pStyle w:val="TextBody"/>
+        <w:spacing w:lineRule="auto" w:line="240"/>
+        <w:rPr/>
+      </w:pPr>
+      <w:r>
+        <w:rPr/>
+        <w:t>EF[8] � Linha cuja esta��o de destino faz parte</w:t>
+      </w:r>
+    </w:p>
+    <w:p>
+      <w:pPr>
+        <w:pStyle w:val="Normal"/>
+        <w:jc w:val="left"/>
+        <w:rPr/>
+      </w:pPr>
+      <w:bookmarkStart w:id="3" w:name="__DdeLink__603_360321029611"/>
+      <w:r>
+        <w:rPr>
+          <w:b w:val="false"/>
+          <w:bCs w:val="false"/>
+          <w:i w:val="false"/>
+          <w:iCs w:val="false"/>
+          <w:strike w:val="false"/>
+          <w:dstrike w:val="false"/>
+          <w:outline w:val="false"/>
+          <w:shadow w:val="false"/>
+          <w:color w:val="000000"/>
+          <w:sz w:val="24"/>
+          <w:szCs w:val="24"/>
+          <w:u w:val="none"/>
+        </w:rPr>
+        <w:t/>
+      </w:r>
+      <w:bookmarkEnd w:id="3"/>
+      <w:r>
+        <w:rPr>
+          <w:b w:val="false"/>
+          <w:bCs w:val="false"/>
+          <w:i w:val="false"/>
+          <w:iCs w:val="false"/>
+          <w:strike w:val="false"/>
+          <w:dstrike w:val="false"/>
+          <w:outline w:val="false"/>
+          <w:shadow w:val="false"/>
+          <w:color w:val="000000"/>
+          <w:sz w:val="24"/>
+          <w:szCs w:val="24"/>
+          <w:u w:val="none"/>
+        </w:rPr>
+        <w:t>1. System exibe mensagem alertando que a esta��o de destino faz parte da linha a ser exclu�da e n�o a exclui bs 10</w:t>
       </w:r>
     </w:p>
     <w:p>
@@ -2143,7 +2437,7 @@
             </w:pPr>
             <w:r>
               <w:rPr/>
-              <w:t>O sistema está disponível para nova requisição</w:t>
+              <w:t>O sistema est� dispon�vel para uma nova consulta</w:t>
             </w:r>
           </w:p>
         </w:tc>

</xml_diff>

<commit_message>
revisao geral e fix do retorno dos fluxos EF para fluxos BS de USER e nao de SYSTEM
</commit_message>
<xml_diff>
--- a/output/docx/Calcular Trajetos Entre Estações.docx
+++ b/output/docx/Calcular Trajetos Entre Estações.docx
@@ -454,7 +454,7 @@
             </w:pPr>
             <w:r>
               <w:rPr/>
-              <w:t>0.2</w:t>
+              <w:t>0.3</w:t>
             </w:r>
           </w:p>
         </w:tc>
@@ -515,7 +515,7 @@
             </w:pPr>
             <w:r>
               <w:rPr/>
-              <w:t>12/10/20</w:t>
+              <w:t>13/10/20</w:t>
             </w:r>
           </w:p>
         </w:tc>
@@ -1725,7 +1725,7 @@
           <w:szCs w:val="24"/>
           <w:u w:val="none"/>
         </w:rPr>
-        <w:t>1. System exibe mensagem de esta��o de origem inexistente ou inv�lida bs 2</w:t>
+        <w:t>1. System exibe mensagem de esta��o de origem inexistente ou inv�lida bs 3</w:t>
       </w:r>
     </w:p>
     <w:p>
@@ -1803,7 +1803,7 @@
           <w:szCs w:val="24"/>
           <w:u w:val="none"/>
         </w:rPr>
-        <w:t>1. System exibe mensagem de esta��o de destino inexistente ou inv�lida bs 4</w:t>
+        <w:t>1. System exibe mensagem de esta��o de destino inexistente ou inv�lida bs 5</w:t>
       </w:r>
     </w:p>
     <w:p>
@@ -1881,7 +1881,7 @@
           <w:szCs w:val="24"/>
           <w:u w:val="none"/>
         </w:rPr>
-        <w:t>1. System exibe mensagem alertando que a esta��o de origem e de destino possuem o mesmo nome bs 4</w:t>
+        <w:t>1. System exibe mensagem alertando que a esta��o de origem e de destino possuem o mesmo nome bs 5</w:t>
       </w:r>
     </w:p>
     <w:p>
@@ -1959,7 +1959,7 @@
           <w:szCs w:val="24"/>
           <w:u w:val="none"/>
         </w:rPr>
-        <w:t>1. System indica quantidade inv�lida de trajetos bs 6</w:t>
+        <w:t>1. System indica quantidade inv�lida de trajetos bs 7</w:t>
       </w:r>
     </w:p>
     <w:p>
@@ -2037,7 +2037,7 @@
           <w:szCs w:val="24"/>
           <w:u w:val="none"/>
         </w:rPr>
-        <w:t>1. System indica op��o inv�lida para op��o de exclus�o de linha bs 8</w:t>
+        <w:t>1. System indica op��o inv�lida para op��o de exclus�o de linha bs 9</w:t>
       </w:r>
     </w:p>
     <w:p>
@@ -2115,7 +2115,7 @@
           <w:szCs w:val="24"/>
           <w:u w:val="none"/>
         </w:rPr>
-        <w:t>1. System indica linha inv�lida bs 10</w:t>
+        <w:t>1. System indica linha inv�lida bs 11</w:t>
       </w:r>
     </w:p>
     <w:p>
@@ -2193,7 +2193,7 @@
           <w:szCs w:val="24"/>
           <w:u w:val="none"/>
         </w:rPr>
-        <w:t>1. System exibe mensagem alertando que a esta��o de origem faz parte da linha a ser exclu�da e n�o a exclui bs 10</w:t>
+        <w:t>1. System exibe mensagem alertando que a esta��o de origem faz parte da linha a ser exclu�da e n�o a exclui bs 13</w:t>
       </w:r>
     </w:p>
     <w:p>
@@ -2271,7 +2271,7 @@
           <w:szCs w:val="24"/>
           <w:u w:val="none"/>
         </w:rPr>
-        <w:t>1. System exibe mensagem alertando que a esta��o de destino faz parte da linha a ser exclu�da e n�o a exclui bs 10</w:t>
+        <w:t>1. System exibe mensagem alertando que a esta��o de destino faz parte da linha a ser exclu�da e n�o a exclui bs 13</w:t>
       </w:r>
     </w:p>
     <w:p>

</xml_diff>